<commit_message>
large commit for everything
</commit_message>
<xml_diff>
--- a/Game Assessment/task 2/User Profile.docx
+++ b/Game Assessment/task 2/User Profile.docx
@@ -1,6 +1,6 @@
 
 <file path=word/document.xml><?xml version="1.0" encoding="utf-8"?>
-<w:document xmlns:wpc="http://schemas.microsoft.com/office/word/2010/wordprocessingCanvas" xmlns:cx="http://schemas.microsoft.com/office/drawing/2014/chartex" xmlns:cx1="http://schemas.microsoft.com/office/drawing/2015/9/8/chartex" xmlns:cx2="http://schemas.microsoft.com/office/drawing/2015/10/21/chartex" xmlns:cx3="http://schemas.microsoft.com/office/drawing/2016/5/9/chartex" xmlns:cx4="http://schemas.microsoft.com/office/drawing/2016/5/10/chartex" xmlns:cx5="http://schemas.microsoft.com/office/drawing/2016/5/11/chartex" xmlns:cx6="http://schemas.microsoft.com/office/drawing/2016/5/12/chartex" xmlns:cx7="http://schemas.microsoft.com/office/drawing/2016/5/13/chartex" xmlns:cx8="http://schemas.microsoft.com/office/drawing/2016/5/14/chartex" xmlns:mc="http://schemas.openxmlformats.org/markup-compatibility/2006" xmlns:aink="http://schemas.microsoft.com/office/drawing/2016/ink" xmlns:am3d="http://schemas.microsoft.com/office/drawing/2017/model3d" xmlns:o="urn:schemas-microsoft-com:office:office" xmlns:r="http://schemas.openxmlformats.org/officeDocument/2006/relationships" xmlns:m="http://schemas.openxmlformats.org/officeDocument/2006/math" xmlns:v="urn:schemas-microsoft-com:vml" xmlns:wp14="http://schemas.microsoft.com/office/word/2010/wordprocessingDrawing" xmlns:wp="http://schemas.openxmlformats.org/drawingml/2006/wordprocessingDrawing" xmlns:w10="urn:schemas-microsoft-com:office:word" xmlns:w="http://schemas.openxmlformats.org/wordprocessingml/2006/main" xmlns:w14="http://schemas.microsoft.com/office/word/2010/wordml" xmlns:w15="http://schemas.microsoft.com/office/word/2012/wordml" xmlns:w16cex="http://schemas.microsoft.com/office/word/2018/wordml/cex" xmlns:w16cid="http://schemas.microsoft.com/office/word/2016/wordml/cid" xmlns:w16="http://schemas.microsoft.com/office/word/2018/wordml" xmlns:w16se="http://schemas.microsoft.com/office/word/2015/wordml/symex" xmlns:wpg="http://schemas.microsoft.com/office/word/2010/wordprocessingGroup" xmlns:wpi="http://schemas.microsoft.com/office/word/2010/wordprocessingInk" xmlns:wne="http://schemas.microsoft.com/office/word/2006/wordml" xmlns:wps="http://schemas.microsoft.com/office/word/2010/wordprocessingShape" mc:Ignorable="w14 w15 w16se w16cid w16 w16cex wp14">
+<w:document xmlns:wpc="http://schemas.microsoft.com/office/word/2010/wordprocessingCanvas" xmlns:cx="http://schemas.microsoft.com/office/drawing/2014/chartex" xmlns:cx1="http://schemas.microsoft.com/office/drawing/2015/9/8/chartex" xmlns:cx2="http://schemas.microsoft.com/office/drawing/2015/10/21/chartex" xmlns:cx3="http://schemas.microsoft.com/office/drawing/2016/5/9/chartex" xmlns:cx4="http://schemas.microsoft.com/office/drawing/2016/5/10/chartex" xmlns:cx5="http://schemas.microsoft.com/office/drawing/2016/5/11/chartex" xmlns:cx6="http://schemas.microsoft.com/office/drawing/2016/5/12/chartex" xmlns:cx7="http://schemas.microsoft.com/office/drawing/2016/5/13/chartex" xmlns:cx8="http://schemas.microsoft.com/office/drawing/2016/5/14/chartex" xmlns:mc="http://schemas.openxmlformats.org/markup-compatibility/2006" xmlns:aink="http://schemas.microsoft.com/office/drawing/2016/ink" xmlns:am3d="http://schemas.microsoft.com/office/drawing/2017/model3d" xmlns:o="urn:schemas-microsoft-com:office:office" xmlns:oel="http://schemas.microsoft.com/office/2019/extlst" xmlns:r="http://schemas.openxmlformats.org/officeDocument/2006/relationships" xmlns:m="http://schemas.openxmlformats.org/officeDocument/2006/math" xmlns:v="urn:schemas-microsoft-com:vml" xmlns:wp14="http://schemas.microsoft.com/office/word/2010/wordprocessingDrawing" xmlns:wp="http://schemas.openxmlformats.org/drawingml/2006/wordprocessingDrawing" xmlns:w10="urn:schemas-microsoft-com:office:word" xmlns:w="http://schemas.openxmlformats.org/wordprocessingml/2006/main" xmlns:w14="http://schemas.microsoft.com/office/word/2010/wordml" xmlns:w15="http://schemas.microsoft.com/office/word/2012/wordml" xmlns:w16cex="http://schemas.microsoft.com/office/word/2018/wordml/cex" xmlns:w16cid="http://schemas.microsoft.com/office/word/2016/wordml/cid" xmlns:w16="http://schemas.microsoft.com/office/word/2018/wordml" xmlns:w16sdtdh="http://schemas.microsoft.com/office/word/2020/wordml/sdtdatahash" xmlns:w16se="http://schemas.microsoft.com/office/word/2015/wordml/symex" xmlns:wpg="http://schemas.microsoft.com/office/word/2010/wordprocessingGroup" xmlns:wpi="http://schemas.microsoft.com/office/word/2010/wordprocessingInk" xmlns:wne="http://schemas.microsoft.com/office/word/2006/wordml" xmlns:wps="http://schemas.microsoft.com/office/word/2010/wordprocessingShape" mc:Ignorable="w14 w15 w16se w16cid w16 w16cex w16sdtdh wp14">
   <w:body>
     <w:p>
       <w:pPr>
@@ -132,6 +132,14 @@
               </w:rPr>
               <w:t xml:space="preserve">Name:  </w:t>
             </w:r>
+            <w:r>
+              <w:rPr>
+                <w:rFonts w:ascii="Calibri" w:eastAsia="MS Mincho" w:hAnsi="Calibri" w:cs="Calibri"/>
+                <w:sz w:val="22"/>
+                <w:szCs w:val="22"/>
+              </w:rPr>
+              <w:t>Emma Thompson</w:t>
+            </w:r>
           </w:p>
           <w:p>
             <w:pPr>
@@ -155,6 +163,14 @@
                 <w:szCs w:val="22"/>
               </w:rPr>
               <w:t xml:space="preserve">Age: </w:t>
+            </w:r>
+            <w:r>
+              <w:rPr>
+                <w:rFonts w:ascii="Calibri" w:eastAsia="MS Mincho" w:hAnsi="Calibri" w:cs="Calibri"/>
+                <w:sz w:val="22"/>
+                <w:szCs w:val="22"/>
+              </w:rPr>
+              <w:t>9</w:t>
             </w:r>
           </w:p>
           <w:p>
@@ -257,160 +273,14 @@
             <w:pPr>
               <w:rPr>
                 <w:rFonts w:ascii="Calibri" w:eastAsia="MS Mincho" w:hAnsi="Calibri" w:cs="Calibri"/>
-                <w:i/>
-                <w:iCs/>
-                <w:kern w:val="1"/>
               </w:rPr>
             </w:pPr>
             <w:r>
               <w:rPr>
                 <w:rFonts w:ascii="Calibri" w:eastAsia="MS Mincho" w:hAnsi="Calibri" w:cs="Calibri"/>
-                <w:i/>
-                <w:iCs/>
-                <w:kern w:val="1"/>
-                <w:sz w:val="22"/>
-                <w:szCs w:val="22"/>
-              </w:rPr>
-              <w:t>(</w:t>
+              </w:rPr>
+              <w:t>Emma is a curious and energetic 9-year-old with a passion for learning. She loves exploring the world around her and is particularly interested in science and nature. Emma enjoys reading books about animals and dreams of becoming a veterinarian one day. She is creative, often spending her free time drawing and creating stories. Emma also loves playing interactive and educational games that challenge her mind.</w:t>
             </w:r>
-            <w:r>
-              <w:rPr>
-                <w:rFonts w:ascii="Calibri" w:eastAsia="MS Mincho" w:hAnsi="Calibri" w:cs="Calibri"/>
-                <w:i/>
-                <w:iCs/>
-                <w:kern w:val="1"/>
-                <w:sz w:val="22"/>
-                <w:szCs w:val="22"/>
-              </w:rPr>
-              <w:t>M</w:t>
-            </w:r>
-            <w:r>
-              <w:rPr>
-                <w:rFonts w:ascii="Calibri" w:eastAsia="MS Mincho" w:hAnsi="Calibri" w:cs="Calibri"/>
-                <w:i/>
-                <w:iCs/>
-                <w:kern w:val="1"/>
-                <w:sz w:val="22"/>
-                <w:szCs w:val="22"/>
-              </w:rPr>
-              <w:t>ake up a little story for example</w:t>
-            </w:r>
-            <w:r>
-              <w:rPr>
-                <w:rFonts w:ascii="Calibri" w:eastAsia="MS Mincho" w:hAnsi="Calibri" w:cs="Calibri"/>
-                <w:i/>
-                <w:iCs/>
-                <w:kern w:val="1"/>
-                <w:sz w:val="22"/>
-                <w:szCs w:val="22"/>
-              </w:rPr>
-              <w:t xml:space="preserve">: </w:t>
-            </w:r>
-            <w:r>
-              <w:rPr>
-                <w:rFonts w:ascii="Calibri" w:eastAsia="MS Mincho" w:hAnsi="Calibri" w:cs="Calibri"/>
-                <w:i/>
-                <w:iCs/>
-                <w:kern w:val="1"/>
-                <w:sz w:val="22"/>
-                <w:szCs w:val="22"/>
-              </w:rPr>
-              <w:t xml:space="preserve"> </w:t>
-            </w:r>
-            <w:r>
-              <w:rPr>
-                <w:rFonts w:ascii="Calibri" w:eastAsia="MS Mincho" w:hAnsi="Calibri" w:cs="Calibri"/>
-                <w:i/>
-                <w:iCs/>
-                <w:kern w:val="1"/>
-                <w:sz w:val="22"/>
-                <w:szCs w:val="22"/>
-              </w:rPr>
-              <w:t>XXXX</w:t>
-            </w:r>
-            <w:r>
-              <w:rPr>
-                <w:rFonts w:ascii="Calibri" w:eastAsia="MS Mincho" w:hAnsi="Calibri" w:cs="Calibri"/>
-                <w:i/>
-                <w:iCs/>
-                <w:kern w:val="1"/>
-                <w:sz w:val="22"/>
-                <w:szCs w:val="22"/>
-              </w:rPr>
-              <w:t xml:space="preserve"> is a 99 year</w:t>
-            </w:r>
-            <w:r>
-              <w:rPr>
-                <w:rFonts w:ascii="Calibri" w:eastAsia="MS Mincho" w:hAnsi="Calibri" w:cs="Calibri"/>
-                <w:i/>
-                <w:iCs/>
-                <w:kern w:val="1"/>
-                <w:sz w:val="22"/>
-                <w:szCs w:val="22"/>
-              </w:rPr>
-              <w:t xml:space="preserve"> </w:t>
-            </w:r>
-            <w:r>
-              <w:rPr>
-                <w:rFonts w:ascii="Calibri" w:eastAsia="MS Mincho" w:hAnsi="Calibri" w:cs="Calibri"/>
-                <w:i/>
-                <w:iCs/>
-                <w:kern w:val="1"/>
-                <w:sz w:val="22"/>
-                <w:szCs w:val="22"/>
-              </w:rPr>
-              <w:t xml:space="preserve">old lady who lives with her partner and works as a physiotherapist. She has a busy life and enjoys playing chess and </w:t>
-            </w:r>
-            <w:r>
-              <w:rPr>
-                <w:rFonts w:ascii="Calibri" w:eastAsia="MS Mincho" w:hAnsi="Calibri" w:cs="Calibri"/>
-                <w:i/>
-                <w:iCs/>
-                <w:kern w:val="1"/>
-                <w:sz w:val="22"/>
-                <w:szCs w:val="22"/>
-              </w:rPr>
-              <w:t>M</w:t>
-            </w:r>
-            <w:r>
-              <w:rPr>
-                <w:rFonts w:ascii="Calibri" w:eastAsia="MS Mincho" w:hAnsi="Calibri" w:cs="Calibri"/>
-                <w:i/>
-                <w:iCs/>
-                <w:kern w:val="1"/>
-                <w:sz w:val="22"/>
-                <w:szCs w:val="22"/>
-              </w:rPr>
-              <w:t>unro bagging. She uses the internet frequently for on-line shopping)</w:t>
-            </w:r>
-          </w:p>
-          <w:p>
-            <w:pPr>
-              <w:rPr>
-                <w:rFonts w:ascii="Calibri" w:eastAsia="MS Mincho" w:hAnsi="Calibri" w:cs="Calibri"/>
-              </w:rPr>
-            </w:pPr>
-          </w:p>
-          <w:p>
-            <w:pPr>
-              <w:rPr>
-                <w:rFonts w:ascii="Calibri" w:eastAsia="MS Mincho" w:hAnsi="Calibri" w:cs="Calibri"/>
-              </w:rPr>
-            </w:pPr>
-          </w:p>
-          <w:p>
-            <w:pPr>
-              <w:rPr>
-                <w:rFonts w:ascii="Calibri" w:eastAsia="MS Mincho" w:hAnsi="Calibri" w:cs="Calibri"/>
-              </w:rPr>
-            </w:pPr>
-          </w:p>
-          <w:p>
-            <w:pPr>
-              <w:rPr>
-                <w:rFonts w:ascii="Calibri" w:eastAsia="MS Mincho" w:hAnsi="Calibri" w:cs="Calibri"/>
-              </w:rPr>
-            </w:pPr>
           </w:p>
           <w:p>
             <w:pPr>
@@ -481,42 +351,14 @@
                 <w:szCs w:val="22"/>
               </w:rPr>
             </w:pPr>
-          </w:p>
-          <w:p>
-            <w:pPr>
-              <w:rPr>
-                <w:rFonts w:ascii="Calibri" w:eastAsia="MS Mincho" w:hAnsi="Calibri" w:cs="Calibri"/>
-                <w:sz w:val="22"/>
-                <w:szCs w:val="22"/>
-              </w:rPr>
-            </w:pPr>
-          </w:p>
-          <w:p>
-            <w:pPr>
-              <w:rPr>
-                <w:rFonts w:ascii="Calibri" w:eastAsia="MS Mincho" w:hAnsi="Calibri" w:cs="Calibri"/>
-                <w:sz w:val="22"/>
-                <w:szCs w:val="22"/>
-              </w:rPr>
-            </w:pPr>
-          </w:p>
-          <w:p>
-            <w:pPr>
-              <w:rPr>
-                <w:rFonts w:ascii="Calibri" w:eastAsia="MS Mincho" w:hAnsi="Calibri" w:cs="Calibri"/>
-                <w:sz w:val="22"/>
-                <w:szCs w:val="22"/>
-              </w:rPr>
-            </w:pPr>
-          </w:p>
-          <w:p>
-            <w:pPr>
-              <w:rPr>
-                <w:rFonts w:ascii="Calibri" w:eastAsia="MS Mincho" w:hAnsi="Calibri" w:cs="Calibri"/>
-                <w:sz w:val="22"/>
-                <w:szCs w:val="22"/>
-              </w:rPr>
-            </w:pPr>
+            <w:r>
+              <w:rPr>
+                <w:rFonts w:ascii="Calibri" w:eastAsia="MS Mincho" w:hAnsi="Calibri" w:cs="Calibri"/>
+                <w:sz w:val="22"/>
+                <w:szCs w:val="22"/>
+              </w:rPr>
+              <w:t>Emma's primary goal is to have fun while learning. She wants the educational game to be engaging and interactive, providing her with new knowledge and skills. She expects the game to be visually appealing, with vibrant colors and exciting challenges. Emma hopes to enhance her problem-solving abilities and critical thinking skills through the game.</w:t>
+            </w:r>
           </w:p>
           <w:p>
             <w:pPr>
@@ -632,33 +474,12 @@
                 <w:rFonts w:ascii="Calibri" w:eastAsia="MS Mincho" w:hAnsi="Calibri" w:cs="Calibri"/>
               </w:rPr>
             </w:pPr>
-          </w:p>
-          <w:p>
-            <w:pPr>
-              <w:rPr>
-                <w:rFonts w:ascii="Calibri" w:eastAsia="MS Mincho" w:hAnsi="Calibri" w:cs="Calibri"/>
-                <w:b/>
-                <w:color w:val="FFFFFF"/>
-              </w:rPr>
-            </w:pPr>
-          </w:p>
-          <w:p>
-            <w:pPr>
-              <w:rPr>
-                <w:rFonts w:ascii="Calibri" w:eastAsia="MS Mincho" w:hAnsi="Calibri" w:cs="Calibri"/>
-                <w:b/>
-                <w:color w:val="FFFFFF"/>
-              </w:rPr>
-            </w:pPr>
-          </w:p>
-          <w:p>
-            <w:pPr>
-              <w:rPr>
-                <w:rFonts w:ascii="Calibri" w:eastAsia="MS Mincho" w:hAnsi="Calibri" w:cs="Calibri"/>
-                <w:b/>
-                <w:color w:val="FFFFFF"/>
-              </w:rPr>
-            </w:pPr>
+            <w:r>
+              <w:rPr>
+                <w:rFonts w:ascii="Calibri" w:eastAsia="MS Mincho" w:hAnsi="Calibri" w:cs="Calibri"/>
+              </w:rPr>
+              <w:t>Emma may have some difficulty with complex instructions, so the game should present information in a clear and simple manner. She might also require occasional guidance from parents or teachers, so it's important that the game is intuitive and has a user-friendly interface. As a child, Emma's attention span may be limited, so the game should include short and varied activities to keep her engaged.</w:t>
+            </w:r>
           </w:p>
         </w:tc>
       </w:tr>
@@ -740,51 +561,14 @@
                 <w:szCs w:val="22"/>
               </w:rPr>
             </w:pPr>
-          </w:p>
-          <w:p>
-            <w:pPr>
-              <w:rPr>
-                <w:rFonts w:ascii="Calibri" w:eastAsia="MS Mincho" w:hAnsi="Calibri" w:cs="Calibri"/>
-                <w:sz w:val="22"/>
-                <w:szCs w:val="22"/>
-              </w:rPr>
-            </w:pPr>
-          </w:p>
-          <w:p>
-            <w:pPr>
-              <w:rPr>
-                <w:rFonts w:ascii="Calibri" w:eastAsia="MS Mincho" w:hAnsi="Calibri" w:cs="Calibri"/>
-                <w:sz w:val="22"/>
-                <w:szCs w:val="22"/>
-              </w:rPr>
-            </w:pPr>
-          </w:p>
-          <w:p>
-            <w:pPr>
-              <w:rPr>
-                <w:rFonts w:ascii="Calibri" w:eastAsia="MS Mincho" w:hAnsi="Calibri" w:cs="Calibri"/>
-                <w:sz w:val="22"/>
-                <w:szCs w:val="22"/>
-              </w:rPr>
-            </w:pPr>
-          </w:p>
-          <w:p>
-            <w:pPr>
-              <w:rPr>
-                <w:rFonts w:ascii="Calibri" w:eastAsia="MS Mincho" w:hAnsi="Calibri" w:cs="Calibri"/>
-                <w:sz w:val="22"/>
-                <w:szCs w:val="22"/>
-              </w:rPr>
-            </w:pPr>
-          </w:p>
-          <w:p>
-            <w:pPr>
-              <w:rPr>
-                <w:rFonts w:ascii="Calibri" w:eastAsia="MS Mincho" w:hAnsi="Calibri" w:cs="Calibri"/>
-                <w:sz w:val="22"/>
-                <w:szCs w:val="22"/>
-              </w:rPr>
-            </w:pPr>
+            <w:r>
+              <w:rPr>
+                <w:rFonts w:ascii="Calibri" w:eastAsia="MS Mincho" w:hAnsi="Calibri" w:cs="Calibri"/>
+                <w:sz w:val="22"/>
+                <w:szCs w:val="22"/>
+              </w:rPr>
+              <w:t>Emma primarily interacts with the game from home or school, using her family's desktop computer or a tablet. The game should be accessible on popular web browsers and adaptable to different screen sizes. It should run smoothly without requiring high-end hardware to ensure accessibility for Emma and other children in various settings.</w:t>
+            </w:r>
           </w:p>
           <w:p>
             <w:pPr>
@@ -953,7 +737,23 @@
                 <w:sz w:val="22"/>
                 <w:szCs w:val="22"/>
               </w:rPr>
-              <w:t xml:space="preserve">Name:  </w:t>
+              <w:t>Name:</w:t>
+            </w:r>
+            <w:r>
+              <w:rPr>
+                <w:rFonts w:ascii="Calibri" w:eastAsia="MS Mincho" w:hAnsi="Calibri" w:cs="Calibri"/>
+                <w:sz w:val="22"/>
+                <w:szCs w:val="22"/>
+              </w:rPr>
+              <w:t xml:space="preserve"> Olivia Chang</w:t>
+            </w:r>
+            <w:r>
+              <w:rPr>
+                <w:rFonts w:ascii="Calibri" w:eastAsia="MS Mincho" w:hAnsi="Calibri" w:cs="Calibri"/>
+                <w:sz w:val="22"/>
+                <w:szCs w:val="22"/>
+              </w:rPr>
+              <w:t xml:space="preserve"> </w:t>
             </w:r>
           </w:p>
           <w:p>
@@ -978,6 +778,14 @@
                 <w:szCs w:val="22"/>
               </w:rPr>
               <w:t xml:space="preserve">Age: </w:t>
+            </w:r>
+            <w:r>
+              <w:rPr>
+                <w:rFonts w:ascii="Calibri" w:eastAsia="MS Mincho" w:hAnsi="Calibri" w:cs="Calibri"/>
+                <w:sz w:val="22"/>
+                <w:szCs w:val="22"/>
+              </w:rPr>
+              <w:t>8</w:t>
             </w:r>
           </w:p>
           <w:p>
@@ -1089,34 +897,12 @@
                 <w:rFonts w:ascii="Calibri" w:eastAsia="MS Mincho" w:hAnsi="Calibri" w:cs="Calibri"/>
               </w:rPr>
             </w:pPr>
-          </w:p>
-          <w:p>
-            <w:pPr>
-              <w:rPr>
-                <w:rFonts w:ascii="Calibri" w:eastAsia="MS Mincho" w:hAnsi="Calibri" w:cs="Calibri"/>
-              </w:rPr>
-            </w:pPr>
-          </w:p>
-          <w:p>
-            <w:pPr>
-              <w:rPr>
-                <w:rFonts w:ascii="Calibri" w:eastAsia="MS Mincho" w:hAnsi="Calibri" w:cs="Calibri"/>
-              </w:rPr>
-            </w:pPr>
-          </w:p>
-          <w:p>
-            <w:pPr>
-              <w:rPr>
-                <w:rFonts w:ascii="Calibri" w:eastAsia="MS Mincho" w:hAnsi="Calibri" w:cs="Calibri"/>
-              </w:rPr>
-            </w:pPr>
-          </w:p>
-          <w:p>
-            <w:pPr>
-              <w:rPr>
-                <w:rFonts w:ascii="Calibri" w:eastAsia="MS Mincho" w:hAnsi="Calibri" w:cs="Calibri"/>
-              </w:rPr>
-            </w:pPr>
+            <w:r>
+              <w:rPr>
+                <w:rFonts w:ascii="Calibri" w:eastAsia="MS Mincho" w:hAnsi="Calibri" w:cs="Calibri"/>
+              </w:rPr>
+              <w:t>Olivia is an 8-year-old with a steady hand and a passion for discovering how things work. She is fascinated by science and loves conducting simple experiments at home. Olivia has a creative side, often spending her time drawing and building small DIY projects. She enjoys playing board games that challenge her concentration and precision.</w:t>
+            </w:r>
           </w:p>
         </w:tc>
       </w:tr>
@@ -1180,42 +966,14 @@
                 <w:szCs w:val="22"/>
               </w:rPr>
             </w:pPr>
-          </w:p>
-          <w:p>
-            <w:pPr>
-              <w:rPr>
-                <w:rFonts w:ascii="Calibri" w:eastAsia="MS Mincho" w:hAnsi="Calibri" w:cs="Calibri"/>
-                <w:sz w:val="22"/>
-                <w:szCs w:val="22"/>
-              </w:rPr>
-            </w:pPr>
-          </w:p>
-          <w:p>
-            <w:pPr>
-              <w:rPr>
-                <w:rFonts w:ascii="Calibri" w:eastAsia="MS Mincho" w:hAnsi="Calibri" w:cs="Calibri"/>
-                <w:sz w:val="22"/>
-                <w:szCs w:val="22"/>
-              </w:rPr>
-            </w:pPr>
-          </w:p>
-          <w:p>
-            <w:pPr>
-              <w:rPr>
-                <w:rFonts w:ascii="Calibri" w:eastAsia="MS Mincho" w:hAnsi="Calibri" w:cs="Calibri"/>
-                <w:sz w:val="22"/>
-                <w:szCs w:val="22"/>
-              </w:rPr>
-            </w:pPr>
-          </w:p>
-          <w:p>
-            <w:pPr>
-              <w:rPr>
-                <w:rFonts w:ascii="Calibri" w:eastAsia="MS Mincho" w:hAnsi="Calibri" w:cs="Calibri"/>
-                <w:sz w:val="22"/>
-                <w:szCs w:val="22"/>
-              </w:rPr>
-            </w:pPr>
+            <w:r>
+              <w:rPr>
+                <w:rFonts w:ascii="Calibri" w:eastAsia="MS Mincho" w:hAnsi="Calibri" w:cs="Calibri"/>
+                <w:sz w:val="22"/>
+                <w:szCs w:val="22"/>
+              </w:rPr>
+              <w:t>Olivia's primary goal is to have an entertaining and educational experience. She expects the game to test her hand-eye coordination, concentration, and problem-solving skills. Olivia hopes to learn about anatomy, science, and biology in a fun and engaging way while enjoying the challenge of the game.</w:t>
+            </w:r>
           </w:p>
           <w:p>
             <w:pPr>
@@ -1320,6 +1078,12 @@
                 <w:rFonts w:ascii="Calibri" w:eastAsia="MS Mincho" w:hAnsi="Calibri" w:cs="Calibri"/>
               </w:rPr>
             </w:pPr>
+            <w:r>
+              <w:rPr>
+                <w:rFonts w:ascii="Calibri" w:eastAsia="MS Mincho" w:hAnsi="Calibri" w:cs="Calibri"/>
+              </w:rPr>
+              <w:t>Olivia may require clear instructions and visual cues as she navigates the game. While she has good hand-eye coordination, the game should be designed to accommodate varying skill levels, ensuring a gradual difficulty curve. Olivia may get frustrated with overly complex tasks, so the game should strike a balance between challenge and accessibility.</w:t>
+            </w:r>
           </w:p>
           <w:p>
             <w:pPr>
@@ -1428,42 +1192,14 @@
                 <w:szCs w:val="22"/>
               </w:rPr>
             </w:pPr>
-          </w:p>
-          <w:p>
-            <w:pPr>
-              <w:rPr>
-                <w:rFonts w:ascii="Calibri" w:eastAsia="MS Mincho" w:hAnsi="Calibri" w:cs="Calibri"/>
-                <w:sz w:val="22"/>
-                <w:szCs w:val="22"/>
-              </w:rPr>
-            </w:pPr>
-          </w:p>
-          <w:p>
-            <w:pPr>
-              <w:rPr>
-                <w:rFonts w:ascii="Calibri" w:eastAsia="MS Mincho" w:hAnsi="Calibri" w:cs="Calibri"/>
-                <w:sz w:val="22"/>
-                <w:szCs w:val="22"/>
-              </w:rPr>
-            </w:pPr>
-          </w:p>
-          <w:p>
-            <w:pPr>
-              <w:rPr>
-                <w:rFonts w:ascii="Calibri" w:eastAsia="MS Mincho" w:hAnsi="Calibri" w:cs="Calibri"/>
-                <w:sz w:val="22"/>
-                <w:szCs w:val="22"/>
-              </w:rPr>
-            </w:pPr>
-          </w:p>
-          <w:p>
-            <w:pPr>
-              <w:rPr>
-                <w:rFonts w:ascii="Calibri" w:eastAsia="MS Mincho" w:hAnsi="Calibri" w:cs="Calibri"/>
-                <w:sz w:val="22"/>
-                <w:szCs w:val="22"/>
-              </w:rPr>
-            </w:pPr>
+            <w:r>
+              <w:rPr>
+                <w:rFonts w:ascii="Calibri" w:eastAsia="MS Mincho" w:hAnsi="Calibri" w:cs="Calibri"/>
+                <w:sz w:val="22"/>
+                <w:szCs w:val="22"/>
+              </w:rPr>
+              <w:t>Olivia often plays games on her family's desktop computer at home. The game should be accessible on popular web browsers, providing a smooth experience on a desktop setup. The controls should be straightforward, allowing Olivia to easily interact with the game using a mouse. The game should be visually appealing, with bright colors and engaging animations to capture Olivia's attention.</w:t>
+            </w:r>
           </w:p>
           <w:p>
             <w:pPr>
@@ -1519,7 +1255,7 @@
 </file>
 
 <file path=word/endnotes.xml><?xml version="1.0" encoding="utf-8"?>
-<w:endnotes xmlns:wpc="http://schemas.microsoft.com/office/word/2010/wordprocessingCanvas" xmlns:cx="http://schemas.microsoft.com/office/drawing/2014/chartex" xmlns:cx1="http://schemas.microsoft.com/office/drawing/2015/9/8/chartex" xmlns:cx2="http://schemas.microsoft.com/office/drawing/2015/10/21/chartex" xmlns:cx3="http://schemas.microsoft.com/office/drawing/2016/5/9/chartex" xmlns:cx4="http://schemas.microsoft.com/office/drawing/2016/5/10/chartex" xmlns:cx5="http://schemas.microsoft.com/office/drawing/2016/5/11/chartex" xmlns:cx6="http://schemas.microsoft.com/office/drawing/2016/5/12/chartex" xmlns:cx7="http://schemas.microsoft.com/office/drawing/2016/5/13/chartex" xmlns:cx8="http://schemas.microsoft.com/office/drawing/2016/5/14/chartex" xmlns:mc="http://schemas.openxmlformats.org/markup-compatibility/2006" xmlns:aink="http://schemas.microsoft.com/office/drawing/2016/ink" xmlns:am3d="http://schemas.microsoft.com/office/drawing/2017/model3d" xmlns:o="urn:schemas-microsoft-com:office:office" xmlns:r="http://schemas.openxmlformats.org/officeDocument/2006/relationships" xmlns:m="http://schemas.openxmlformats.org/officeDocument/2006/math" xmlns:v="urn:schemas-microsoft-com:vml" xmlns:wp14="http://schemas.microsoft.com/office/word/2010/wordprocessingDrawing" xmlns:wp="http://schemas.openxmlformats.org/drawingml/2006/wordprocessingDrawing" xmlns:w10="urn:schemas-microsoft-com:office:word" xmlns:w="http://schemas.openxmlformats.org/wordprocessingml/2006/main" xmlns:w14="http://schemas.microsoft.com/office/word/2010/wordml" xmlns:w15="http://schemas.microsoft.com/office/word/2012/wordml" xmlns:w16cex="http://schemas.microsoft.com/office/word/2018/wordml/cex" xmlns:w16cid="http://schemas.microsoft.com/office/word/2016/wordml/cid" xmlns:w16="http://schemas.microsoft.com/office/word/2018/wordml" xmlns:w16se="http://schemas.microsoft.com/office/word/2015/wordml/symex" xmlns:wpg="http://schemas.microsoft.com/office/word/2010/wordprocessingGroup" xmlns:wpi="http://schemas.microsoft.com/office/word/2010/wordprocessingInk" xmlns:wne="http://schemas.microsoft.com/office/word/2006/wordml" xmlns:wps="http://schemas.microsoft.com/office/word/2010/wordprocessingShape" mc:Ignorable="w14 w15 w16se w16cid w16 w16cex wp14">
+<w:endnotes xmlns:wpc="http://schemas.microsoft.com/office/word/2010/wordprocessingCanvas" xmlns:cx="http://schemas.microsoft.com/office/drawing/2014/chartex" xmlns:cx1="http://schemas.microsoft.com/office/drawing/2015/9/8/chartex" xmlns:cx2="http://schemas.microsoft.com/office/drawing/2015/10/21/chartex" xmlns:cx3="http://schemas.microsoft.com/office/drawing/2016/5/9/chartex" xmlns:cx4="http://schemas.microsoft.com/office/drawing/2016/5/10/chartex" xmlns:cx5="http://schemas.microsoft.com/office/drawing/2016/5/11/chartex" xmlns:cx6="http://schemas.microsoft.com/office/drawing/2016/5/12/chartex" xmlns:cx7="http://schemas.microsoft.com/office/drawing/2016/5/13/chartex" xmlns:cx8="http://schemas.microsoft.com/office/drawing/2016/5/14/chartex" xmlns:mc="http://schemas.openxmlformats.org/markup-compatibility/2006" xmlns:aink="http://schemas.microsoft.com/office/drawing/2016/ink" xmlns:am3d="http://schemas.microsoft.com/office/drawing/2017/model3d" xmlns:o="urn:schemas-microsoft-com:office:office" xmlns:oel="http://schemas.microsoft.com/office/2019/extlst" xmlns:r="http://schemas.openxmlformats.org/officeDocument/2006/relationships" xmlns:m="http://schemas.openxmlformats.org/officeDocument/2006/math" xmlns:v="urn:schemas-microsoft-com:vml" xmlns:wp14="http://schemas.microsoft.com/office/word/2010/wordprocessingDrawing" xmlns:wp="http://schemas.openxmlformats.org/drawingml/2006/wordprocessingDrawing" xmlns:w10="urn:schemas-microsoft-com:office:word" xmlns:w="http://schemas.openxmlformats.org/wordprocessingml/2006/main" xmlns:w14="http://schemas.microsoft.com/office/word/2010/wordml" xmlns:w15="http://schemas.microsoft.com/office/word/2012/wordml" xmlns:w16cex="http://schemas.microsoft.com/office/word/2018/wordml/cex" xmlns:w16cid="http://schemas.microsoft.com/office/word/2016/wordml/cid" xmlns:w16="http://schemas.microsoft.com/office/word/2018/wordml" xmlns:w16sdtdh="http://schemas.microsoft.com/office/word/2020/wordml/sdtdatahash" xmlns:w16se="http://schemas.microsoft.com/office/word/2015/wordml/symex" xmlns:wpg="http://schemas.microsoft.com/office/word/2010/wordprocessingGroup" xmlns:wpi="http://schemas.microsoft.com/office/word/2010/wordprocessingInk" xmlns:wne="http://schemas.microsoft.com/office/word/2006/wordml" xmlns:wps="http://schemas.microsoft.com/office/word/2010/wordprocessingShape" mc:Ignorable="w14 w15 w16se w16cid w16 w16cex w16sdtdh wp14">
   <w:endnote w:type="separator" w:id="-1">
     <w:p>
       <w:r>
@@ -1538,7 +1274,7 @@
 </file>
 
 <file path=word/footer1.xml><?xml version="1.0" encoding="utf-8"?>
-<w:ftr xmlns:wpc="http://schemas.microsoft.com/office/word/2010/wordprocessingCanvas" xmlns:cx="http://schemas.microsoft.com/office/drawing/2014/chartex" xmlns:cx1="http://schemas.microsoft.com/office/drawing/2015/9/8/chartex" xmlns:cx2="http://schemas.microsoft.com/office/drawing/2015/10/21/chartex" xmlns:cx3="http://schemas.microsoft.com/office/drawing/2016/5/9/chartex" xmlns:cx4="http://schemas.microsoft.com/office/drawing/2016/5/10/chartex" xmlns:cx5="http://schemas.microsoft.com/office/drawing/2016/5/11/chartex" xmlns:cx6="http://schemas.microsoft.com/office/drawing/2016/5/12/chartex" xmlns:cx7="http://schemas.microsoft.com/office/drawing/2016/5/13/chartex" xmlns:cx8="http://schemas.microsoft.com/office/drawing/2016/5/14/chartex" xmlns:mc="http://schemas.openxmlformats.org/markup-compatibility/2006" xmlns:aink="http://schemas.microsoft.com/office/drawing/2016/ink" xmlns:am3d="http://schemas.microsoft.com/office/drawing/2017/model3d" xmlns:o="urn:schemas-microsoft-com:office:office" xmlns:r="http://schemas.openxmlformats.org/officeDocument/2006/relationships" xmlns:m="http://schemas.openxmlformats.org/officeDocument/2006/math" xmlns:v="urn:schemas-microsoft-com:vml" xmlns:wp14="http://schemas.microsoft.com/office/word/2010/wordprocessingDrawing" xmlns:wp="http://schemas.openxmlformats.org/drawingml/2006/wordprocessingDrawing" xmlns:w10="urn:schemas-microsoft-com:office:word" xmlns:w="http://schemas.openxmlformats.org/wordprocessingml/2006/main" xmlns:w14="http://schemas.microsoft.com/office/word/2010/wordml" xmlns:w15="http://schemas.microsoft.com/office/word/2012/wordml" xmlns:w16cex="http://schemas.microsoft.com/office/word/2018/wordml/cex" xmlns:w16cid="http://schemas.microsoft.com/office/word/2016/wordml/cid" xmlns:w16="http://schemas.microsoft.com/office/word/2018/wordml" xmlns:w16se="http://schemas.microsoft.com/office/word/2015/wordml/symex" xmlns:wpg="http://schemas.microsoft.com/office/word/2010/wordprocessingGroup" xmlns:wpi="http://schemas.microsoft.com/office/word/2010/wordprocessingInk" xmlns:wne="http://schemas.microsoft.com/office/word/2006/wordml" xmlns:wps="http://schemas.microsoft.com/office/word/2010/wordprocessingShape" mc:Ignorable="w14 w15 w16se w16cid w16 w16cex wp14">
+<w:ftr xmlns:wpc="http://schemas.microsoft.com/office/word/2010/wordprocessingCanvas" xmlns:cx="http://schemas.microsoft.com/office/drawing/2014/chartex" xmlns:cx1="http://schemas.microsoft.com/office/drawing/2015/9/8/chartex" xmlns:cx2="http://schemas.microsoft.com/office/drawing/2015/10/21/chartex" xmlns:cx3="http://schemas.microsoft.com/office/drawing/2016/5/9/chartex" xmlns:cx4="http://schemas.microsoft.com/office/drawing/2016/5/10/chartex" xmlns:cx5="http://schemas.microsoft.com/office/drawing/2016/5/11/chartex" xmlns:cx6="http://schemas.microsoft.com/office/drawing/2016/5/12/chartex" xmlns:cx7="http://schemas.microsoft.com/office/drawing/2016/5/13/chartex" xmlns:cx8="http://schemas.microsoft.com/office/drawing/2016/5/14/chartex" xmlns:mc="http://schemas.openxmlformats.org/markup-compatibility/2006" xmlns:aink="http://schemas.microsoft.com/office/drawing/2016/ink" xmlns:am3d="http://schemas.microsoft.com/office/drawing/2017/model3d" xmlns:o="urn:schemas-microsoft-com:office:office" xmlns:oel="http://schemas.microsoft.com/office/2019/extlst" xmlns:r="http://schemas.openxmlformats.org/officeDocument/2006/relationships" xmlns:m="http://schemas.openxmlformats.org/officeDocument/2006/math" xmlns:v="urn:schemas-microsoft-com:vml" xmlns:wp14="http://schemas.microsoft.com/office/word/2010/wordprocessingDrawing" xmlns:wp="http://schemas.openxmlformats.org/drawingml/2006/wordprocessingDrawing" xmlns:w10="urn:schemas-microsoft-com:office:word" xmlns:w="http://schemas.openxmlformats.org/wordprocessingml/2006/main" xmlns:w14="http://schemas.microsoft.com/office/word/2010/wordml" xmlns:w15="http://schemas.microsoft.com/office/word/2012/wordml" xmlns:w16cex="http://schemas.microsoft.com/office/word/2018/wordml/cex" xmlns:w16cid="http://schemas.microsoft.com/office/word/2016/wordml/cid" xmlns:w16="http://schemas.microsoft.com/office/word/2018/wordml" xmlns:w16sdtdh="http://schemas.microsoft.com/office/word/2020/wordml/sdtdatahash" xmlns:w16se="http://schemas.microsoft.com/office/word/2015/wordml/symex" xmlns:wpg="http://schemas.microsoft.com/office/word/2010/wordprocessingGroup" xmlns:wpi="http://schemas.microsoft.com/office/word/2010/wordprocessingInk" xmlns:wne="http://schemas.microsoft.com/office/word/2006/wordml" xmlns:wps="http://schemas.microsoft.com/office/word/2010/wordprocessingShape" mc:Ignorable="w14 w15 w16se w16cid w16 w16cex w16sdtdh wp14">
   <w:p>
     <w:pPr>
       <w:pStyle w:val="Footer"/>
@@ -1584,7 +1320,7 @@
 </file>
 
 <file path=word/footer2.xml><?xml version="1.0" encoding="utf-8"?>
-<w:ftr xmlns:wpc="http://schemas.microsoft.com/office/word/2010/wordprocessingCanvas" xmlns:cx="http://schemas.microsoft.com/office/drawing/2014/chartex" xmlns:cx1="http://schemas.microsoft.com/office/drawing/2015/9/8/chartex" xmlns:cx2="http://schemas.microsoft.com/office/drawing/2015/10/21/chartex" xmlns:cx3="http://schemas.microsoft.com/office/drawing/2016/5/9/chartex" xmlns:cx4="http://schemas.microsoft.com/office/drawing/2016/5/10/chartex" xmlns:cx5="http://schemas.microsoft.com/office/drawing/2016/5/11/chartex" xmlns:cx6="http://schemas.microsoft.com/office/drawing/2016/5/12/chartex" xmlns:cx7="http://schemas.microsoft.com/office/drawing/2016/5/13/chartex" xmlns:cx8="http://schemas.microsoft.com/office/drawing/2016/5/14/chartex" xmlns:mc="http://schemas.openxmlformats.org/markup-compatibility/2006" xmlns:aink="http://schemas.microsoft.com/office/drawing/2016/ink" xmlns:am3d="http://schemas.microsoft.com/office/drawing/2017/model3d" xmlns:o="urn:schemas-microsoft-com:office:office" xmlns:r="http://schemas.openxmlformats.org/officeDocument/2006/relationships" xmlns:m="http://schemas.openxmlformats.org/officeDocument/2006/math" xmlns:v="urn:schemas-microsoft-com:vml" xmlns:wp14="http://schemas.microsoft.com/office/word/2010/wordprocessingDrawing" xmlns:wp="http://schemas.openxmlformats.org/drawingml/2006/wordprocessingDrawing" xmlns:w10="urn:schemas-microsoft-com:office:word" xmlns:w="http://schemas.openxmlformats.org/wordprocessingml/2006/main" xmlns:w14="http://schemas.microsoft.com/office/word/2010/wordml" xmlns:w15="http://schemas.microsoft.com/office/word/2012/wordml" xmlns:w16cex="http://schemas.microsoft.com/office/word/2018/wordml/cex" xmlns:w16cid="http://schemas.microsoft.com/office/word/2016/wordml/cid" xmlns:w16="http://schemas.microsoft.com/office/word/2018/wordml" xmlns:w16se="http://schemas.microsoft.com/office/word/2015/wordml/symex" xmlns:wpg="http://schemas.microsoft.com/office/word/2010/wordprocessingGroup" xmlns:wpi="http://schemas.microsoft.com/office/word/2010/wordprocessingInk" xmlns:wne="http://schemas.microsoft.com/office/word/2006/wordml" xmlns:wps="http://schemas.microsoft.com/office/word/2010/wordprocessingShape" mc:Ignorable="w14 w15 w16se w16cid w16 w16cex wp14">
+<w:ftr xmlns:wpc="http://schemas.microsoft.com/office/word/2010/wordprocessingCanvas" xmlns:cx="http://schemas.microsoft.com/office/drawing/2014/chartex" xmlns:cx1="http://schemas.microsoft.com/office/drawing/2015/9/8/chartex" xmlns:cx2="http://schemas.microsoft.com/office/drawing/2015/10/21/chartex" xmlns:cx3="http://schemas.microsoft.com/office/drawing/2016/5/9/chartex" xmlns:cx4="http://schemas.microsoft.com/office/drawing/2016/5/10/chartex" xmlns:cx5="http://schemas.microsoft.com/office/drawing/2016/5/11/chartex" xmlns:cx6="http://schemas.microsoft.com/office/drawing/2016/5/12/chartex" xmlns:cx7="http://schemas.microsoft.com/office/drawing/2016/5/13/chartex" xmlns:cx8="http://schemas.microsoft.com/office/drawing/2016/5/14/chartex" xmlns:mc="http://schemas.openxmlformats.org/markup-compatibility/2006" xmlns:aink="http://schemas.microsoft.com/office/drawing/2016/ink" xmlns:am3d="http://schemas.microsoft.com/office/drawing/2017/model3d" xmlns:o="urn:schemas-microsoft-com:office:office" xmlns:oel="http://schemas.microsoft.com/office/2019/extlst" xmlns:r="http://schemas.openxmlformats.org/officeDocument/2006/relationships" xmlns:m="http://schemas.openxmlformats.org/officeDocument/2006/math" xmlns:v="urn:schemas-microsoft-com:vml" xmlns:wp14="http://schemas.microsoft.com/office/word/2010/wordprocessingDrawing" xmlns:wp="http://schemas.openxmlformats.org/drawingml/2006/wordprocessingDrawing" xmlns:w10="urn:schemas-microsoft-com:office:word" xmlns:w="http://schemas.openxmlformats.org/wordprocessingml/2006/main" xmlns:w14="http://schemas.microsoft.com/office/word/2010/wordml" xmlns:w15="http://schemas.microsoft.com/office/word/2012/wordml" xmlns:w16cex="http://schemas.microsoft.com/office/word/2018/wordml/cex" xmlns:w16cid="http://schemas.microsoft.com/office/word/2016/wordml/cid" xmlns:w16="http://schemas.microsoft.com/office/word/2018/wordml" xmlns:w16sdtdh="http://schemas.microsoft.com/office/word/2020/wordml/sdtdatahash" xmlns:w16se="http://schemas.microsoft.com/office/word/2015/wordml/symex" xmlns:wpg="http://schemas.microsoft.com/office/word/2010/wordprocessingGroup" xmlns:wpi="http://schemas.microsoft.com/office/word/2010/wordprocessingInk" xmlns:wne="http://schemas.microsoft.com/office/word/2006/wordml" xmlns:wps="http://schemas.microsoft.com/office/word/2010/wordprocessingShape" mc:Ignorable="w14 w15 w16se w16cid w16 w16cex w16sdtdh wp14">
   <w:p>
     <w:pPr>
       <w:pStyle w:val="Footer"/>
@@ -1610,7 +1346,7 @@
 </file>
 
 <file path=word/footnotes.xml><?xml version="1.0" encoding="utf-8"?>
-<w:footnotes xmlns:wpc="http://schemas.microsoft.com/office/word/2010/wordprocessingCanvas" xmlns:cx="http://schemas.microsoft.com/office/drawing/2014/chartex" xmlns:cx1="http://schemas.microsoft.com/office/drawing/2015/9/8/chartex" xmlns:cx2="http://schemas.microsoft.com/office/drawing/2015/10/21/chartex" xmlns:cx3="http://schemas.microsoft.com/office/drawing/2016/5/9/chartex" xmlns:cx4="http://schemas.microsoft.com/office/drawing/2016/5/10/chartex" xmlns:cx5="http://schemas.microsoft.com/office/drawing/2016/5/11/chartex" xmlns:cx6="http://schemas.microsoft.com/office/drawing/2016/5/12/chartex" xmlns:cx7="http://schemas.microsoft.com/office/drawing/2016/5/13/chartex" xmlns:cx8="http://schemas.microsoft.com/office/drawing/2016/5/14/chartex" xmlns:mc="http://schemas.openxmlformats.org/markup-compatibility/2006" xmlns:aink="http://schemas.microsoft.com/office/drawing/2016/ink" xmlns:am3d="http://schemas.microsoft.com/office/drawing/2017/model3d" xmlns:o="urn:schemas-microsoft-com:office:office" xmlns:r="http://schemas.openxmlformats.org/officeDocument/2006/relationships" xmlns:m="http://schemas.openxmlformats.org/officeDocument/2006/math" xmlns:v="urn:schemas-microsoft-com:vml" xmlns:wp14="http://schemas.microsoft.com/office/word/2010/wordprocessingDrawing" xmlns:wp="http://schemas.openxmlformats.org/drawingml/2006/wordprocessingDrawing" xmlns:w10="urn:schemas-microsoft-com:office:word" xmlns:w="http://schemas.openxmlformats.org/wordprocessingml/2006/main" xmlns:w14="http://schemas.microsoft.com/office/word/2010/wordml" xmlns:w15="http://schemas.microsoft.com/office/word/2012/wordml" xmlns:w16cex="http://schemas.microsoft.com/office/word/2018/wordml/cex" xmlns:w16cid="http://schemas.microsoft.com/office/word/2016/wordml/cid" xmlns:w16="http://schemas.microsoft.com/office/word/2018/wordml" xmlns:w16se="http://schemas.microsoft.com/office/word/2015/wordml/symex" xmlns:wpg="http://schemas.microsoft.com/office/word/2010/wordprocessingGroup" xmlns:wpi="http://schemas.microsoft.com/office/word/2010/wordprocessingInk" xmlns:wne="http://schemas.microsoft.com/office/word/2006/wordml" xmlns:wps="http://schemas.microsoft.com/office/word/2010/wordprocessingShape" mc:Ignorable="w14 w15 w16se w16cid w16 w16cex wp14">
+<w:footnotes xmlns:wpc="http://schemas.microsoft.com/office/word/2010/wordprocessingCanvas" xmlns:cx="http://schemas.microsoft.com/office/drawing/2014/chartex" xmlns:cx1="http://schemas.microsoft.com/office/drawing/2015/9/8/chartex" xmlns:cx2="http://schemas.microsoft.com/office/drawing/2015/10/21/chartex" xmlns:cx3="http://schemas.microsoft.com/office/drawing/2016/5/9/chartex" xmlns:cx4="http://schemas.microsoft.com/office/drawing/2016/5/10/chartex" xmlns:cx5="http://schemas.microsoft.com/office/drawing/2016/5/11/chartex" xmlns:cx6="http://schemas.microsoft.com/office/drawing/2016/5/12/chartex" xmlns:cx7="http://schemas.microsoft.com/office/drawing/2016/5/13/chartex" xmlns:cx8="http://schemas.microsoft.com/office/drawing/2016/5/14/chartex" xmlns:mc="http://schemas.openxmlformats.org/markup-compatibility/2006" xmlns:aink="http://schemas.microsoft.com/office/drawing/2016/ink" xmlns:am3d="http://schemas.microsoft.com/office/drawing/2017/model3d" xmlns:o="urn:schemas-microsoft-com:office:office" xmlns:oel="http://schemas.microsoft.com/office/2019/extlst" xmlns:r="http://schemas.openxmlformats.org/officeDocument/2006/relationships" xmlns:m="http://schemas.openxmlformats.org/officeDocument/2006/math" xmlns:v="urn:schemas-microsoft-com:vml" xmlns:wp14="http://schemas.microsoft.com/office/word/2010/wordprocessingDrawing" xmlns:wp="http://schemas.openxmlformats.org/drawingml/2006/wordprocessingDrawing" xmlns:w10="urn:schemas-microsoft-com:office:word" xmlns:w="http://schemas.openxmlformats.org/wordprocessingml/2006/main" xmlns:w14="http://schemas.microsoft.com/office/word/2010/wordml" xmlns:w15="http://schemas.microsoft.com/office/word/2012/wordml" xmlns:w16cex="http://schemas.microsoft.com/office/word/2018/wordml/cex" xmlns:w16cid="http://schemas.microsoft.com/office/word/2016/wordml/cid" xmlns:w16="http://schemas.microsoft.com/office/word/2018/wordml" xmlns:w16sdtdh="http://schemas.microsoft.com/office/word/2020/wordml/sdtdatahash" xmlns:w16se="http://schemas.microsoft.com/office/word/2015/wordml/symex" xmlns:wpg="http://schemas.microsoft.com/office/word/2010/wordprocessingGroup" xmlns:wpi="http://schemas.microsoft.com/office/word/2010/wordprocessingInk" xmlns:wne="http://schemas.microsoft.com/office/word/2006/wordml" xmlns:wps="http://schemas.microsoft.com/office/word/2010/wordprocessingShape" mc:Ignorable="w14 w15 w16se w16cid w16 w16cex w16sdtdh wp14">
   <w:footnote w:type="separator" w:id="-1">
     <w:p>
       <w:r>
@@ -1629,7 +1365,7 @@
 </file>
 
 <file path=word/header1.xml><?xml version="1.0" encoding="utf-8"?>
-<w:hdr xmlns:wpc="http://schemas.microsoft.com/office/word/2010/wordprocessingCanvas" xmlns:cx="http://schemas.microsoft.com/office/drawing/2014/chartex" xmlns:cx1="http://schemas.microsoft.com/office/drawing/2015/9/8/chartex" xmlns:cx2="http://schemas.microsoft.com/office/drawing/2015/10/21/chartex" xmlns:cx3="http://schemas.microsoft.com/office/drawing/2016/5/9/chartex" xmlns:cx4="http://schemas.microsoft.com/office/drawing/2016/5/10/chartex" xmlns:cx5="http://schemas.microsoft.com/office/drawing/2016/5/11/chartex" xmlns:cx6="http://schemas.microsoft.com/office/drawing/2016/5/12/chartex" xmlns:cx7="http://schemas.microsoft.com/office/drawing/2016/5/13/chartex" xmlns:cx8="http://schemas.microsoft.com/office/drawing/2016/5/14/chartex" xmlns:mc="http://schemas.openxmlformats.org/markup-compatibility/2006" xmlns:aink="http://schemas.microsoft.com/office/drawing/2016/ink" xmlns:am3d="http://schemas.microsoft.com/office/drawing/2017/model3d" xmlns:o="urn:schemas-microsoft-com:office:office" xmlns:r="http://schemas.openxmlformats.org/officeDocument/2006/relationships" xmlns:m="http://schemas.openxmlformats.org/officeDocument/2006/math" xmlns:v="urn:schemas-microsoft-com:vml" xmlns:wp14="http://schemas.microsoft.com/office/word/2010/wordprocessingDrawing" xmlns:wp="http://schemas.openxmlformats.org/drawingml/2006/wordprocessingDrawing" xmlns:w10="urn:schemas-microsoft-com:office:word" xmlns:w="http://schemas.openxmlformats.org/wordprocessingml/2006/main" xmlns:w14="http://schemas.microsoft.com/office/word/2010/wordml" xmlns:w15="http://schemas.microsoft.com/office/word/2012/wordml" xmlns:w16cex="http://schemas.microsoft.com/office/word/2018/wordml/cex" xmlns:w16cid="http://schemas.microsoft.com/office/word/2016/wordml/cid" xmlns:w16="http://schemas.microsoft.com/office/word/2018/wordml" xmlns:w16se="http://schemas.microsoft.com/office/word/2015/wordml/symex" xmlns:wpg="http://schemas.microsoft.com/office/word/2010/wordprocessingGroup" xmlns:wpi="http://schemas.microsoft.com/office/word/2010/wordprocessingInk" xmlns:wne="http://schemas.microsoft.com/office/word/2006/wordml" xmlns:wps="http://schemas.microsoft.com/office/word/2010/wordprocessingShape" mc:Ignorable="w14 w15 w16se w16cid w16 w16cex wp14">
+<w:hdr xmlns:wpc="http://schemas.microsoft.com/office/word/2010/wordprocessingCanvas" xmlns:cx="http://schemas.microsoft.com/office/drawing/2014/chartex" xmlns:cx1="http://schemas.microsoft.com/office/drawing/2015/9/8/chartex" xmlns:cx2="http://schemas.microsoft.com/office/drawing/2015/10/21/chartex" xmlns:cx3="http://schemas.microsoft.com/office/drawing/2016/5/9/chartex" xmlns:cx4="http://schemas.microsoft.com/office/drawing/2016/5/10/chartex" xmlns:cx5="http://schemas.microsoft.com/office/drawing/2016/5/11/chartex" xmlns:cx6="http://schemas.microsoft.com/office/drawing/2016/5/12/chartex" xmlns:cx7="http://schemas.microsoft.com/office/drawing/2016/5/13/chartex" xmlns:cx8="http://schemas.microsoft.com/office/drawing/2016/5/14/chartex" xmlns:mc="http://schemas.openxmlformats.org/markup-compatibility/2006" xmlns:aink="http://schemas.microsoft.com/office/drawing/2016/ink" xmlns:am3d="http://schemas.microsoft.com/office/drawing/2017/model3d" xmlns:o="urn:schemas-microsoft-com:office:office" xmlns:oel="http://schemas.microsoft.com/office/2019/extlst" xmlns:r="http://schemas.openxmlformats.org/officeDocument/2006/relationships" xmlns:m="http://schemas.openxmlformats.org/officeDocument/2006/math" xmlns:v="urn:schemas-microsoft-com:vml" xmlns:wp14="http://schemas.microsoft.com/office/word/2010/wordprocessingDrawing" xmlns:wp="http://schemas.openxmlformats.org/drawingml/2006/wordprocessingDrawing" xmlns:w10="urn:schemas-microsoft-com:office:word" xmlns:w="http://schemas.openxmlformats.org/wordprocessingml/2006/main" xmlns:w14="http://schemas.microsoft.com/office/word/2010/wordml" xmlns:w15="http://schemas.microsoft.com/office/word/2012/wordml" xmlns:w16cex="http://schemas.microsoft.com/office/word/2018/wordml/cex" xmlns:w16cid="http://schemas.microsoft.com/office/word/2016/wordml/cid" xmlns:w16="http://schemas.microsoft.com/office/word/2018/wordml" xmlns:w16sdtdh="http://schemas.microsoft.com/office/word/2020/wordml/sdtdatahash" xmlns:w16se="http://schemas.microsoft.com/office/word/2015/wordml/symex" xmlns:wpg="http://schemas.microsoft.com/office/word/2010/wordprocessingGroup" xmlns:wpi="http://schemas.microsoft.com/office/word/2010/wordprocessingInk" xmlns:wne="http://schemas.microsoft.com/office/word/2006/wordml" xmlns:wps="http://schemas.microsoft.com/office/word/2010/wordprocessingShape" mc:Ignorable="w14 w15 w16se w16cid w16 w16cex w16sdtdh wp14">
   <w:p>
     <w:pPr>
       <w:pStyle w:val="Header"/>
@@ -1644,7 +1380,7 @@
 </file>
 
 <file path=word/header2.xml><?xml version="1.0" encoding="utf-8"?>
-<w:hdr xmlns:wpc="http://schemas.microsoft.com/office/word/2010/wordprocessingCanvas" xmlns:cx="http://schemas.microsoft.com/office/drawing/2014/chartex" xmlns:cx1="http://schemas.microsoft.com/office/drawing/2015/9/8/chartex" xmlns:cx2="http://schemas.microsoft.com/office/drawing/2015/10/21/chartex" xmlns:cx3="http://schemas.microsoft.com/office/drawing/2016/5/9/chartex" xmlns:cx4="http://schemas.microsoft.com/office/drawing/2016/5/10/chartex" xmlns:cx5="http://schemas.microsoft.com/office/drawing/2016/5/11/chartex" xmlns:cx6="http://schemas.microsoft.com/office/drawing/2016/5/12/chartex" xmlns:cx7="http://schemas.microsoft.com/office/drawing/2016/5/13/chartex" xmlns:cx8="http://schemas.microsoft.com/office/drawing/2016/5/14/chartex" xmlns:mc="http://schemas.openxmlformats.org/markup-compatibility/2006" xmlns:aink="http://schemas.microsoft.com/office/drawing/2016/ink" xmlns:am3d="http://schemas.microsoft.com/office/drawing/2017/model3d" xmlns:o="urn:schemas-microsoft-com:office:office" xmlns:r="http://schemas.openxmlformats.org/officeDocument/2006/relationships" xmlns:m="http://schemas.openxmlformats.org/officeDocument/2006/math" xmlns:v="urn:schemas-microsoft-com:vml" xmlns:wp14="http://schemas.microsoft.com/office/word/2010/wordprocessingDrawing" xmlns:wp="http://schemas.openxmlformats.org/drawingml/2006/wordprocessingDrawing" xmlns:w10="urn:schemas-microsoft-com:office:word" xmlns:w="http://schemas.openxmlformats.org/wordprocessingml/2006/main" xmlns:w14="http://schemas.microsoft.com/office/word/2010/wordml" xmlns:w15="http://schemas.microsoft.com/office/word/2012/wordml" xmlns:w16cex="http://schemas.microsoft.com/office/word/2018/wordml/cex" xmlns:w16cid="http://schemas.microsoft.com/office/word/2016/wordml/cid" xmlns:w16="http://schemas.microsoft.com/office/word/2018/wordml" xmlns:w16se="http://schemas.microsoft.com/office/word/2015/wordml/symex" xmlns:wpg="http://schemas.microsoft.com/office/word/2010/wordprocessingGroup" xmlns:wpi="http://schemas.microsoft.com/office/word/2010/wordprocessingInk" xmlns:wne="http://schemas.microsoft.com/office/word/2006/wordml" xmlns:wps="http://schemas.microsoft.com/office/word/2010/wordprocessingShape" mc:Ignorable="w14 w15 w16se w16cid w16 w16cex wp14">
+<w:hdr xmlns:wpc="http://schemas.microsoft.com/office/word/2010/wordprocessingCanvas" xmlns:cx="http://schemas.microsoft.com/office/drawing/2014/chartex" xmlns:cx1="http://schemas.microsoft.com/office/drawing/2015/9/8/chartex" xmlns:cx2="http://schemas.microsoft.com/office/drawing/2015/10/21/chartex" xmlns:cx3="http://schemas.microsoft.com/office/drawing/2016/5/9/chartex" xmlns:cx4="http://schemas.microsoft.com/office/drawing/2016/5/10/chartex" xmlns:cx5="http://schemas.microsoft.com/office/drawing/2016/5/11/chartex" xmlns:cx6="http://schemas.microsoft.com/office/drawing/2016/5/12/chartex" xmlns:cx7="http://schemas.microsoft.com/office/drawing/2016/5/13/chartex" xmlns:cx8="http://schemas.microsoft.com/office/drawing/2016/5/14/chartex" xmlns:mc="http://schemas.openxmlformats.org/markup-compatibility/2006" xmlns:aink="http://schemas.microsoft.com/office/drawing/2016/ink" xmlns:am3d="http://schemas.microsoft.com/office/drawing/2017/model3d" xmlns:o="urn:schemas-microsoft-com:office:office" xmlns:oel="http://schemas.microsoft.com/office/2019/extlst" xmlns:r="http://schemas.openxmlformats.org/officeDocument/2006/relationships" xmlns:m="http://schemas.openxmlformats.org/officeDocument/2006/math" xmlns:v="urn:schemas-microsoft-com:vml" xmlns:wp14="http://schemas.microsoft.com/office/word/2010/wordprocessingDrawing" xmlns:wp="http://schemas.openxmlformats.org/drawingml/2006/wordprocessingDrawing" xmlns:w10="urn:schemas-microsoft-com:office:word" xmlns:w="http://schemas.openxmlformats.org/wordprocessingml/2006/main" xmlns:w14="http://schemas.microsoft.com/office/word/2010/wordml" xmlns:w15="http://schemas.microsoft.com/office/word/2012/wordml" xmlns:w16cex="http://schemas.microsoft.com/office/word/2018/wordml/cex" xmlns:w16cid="http://schemas.microsoft.com/office/word/2016/wordml/cid" xmlns:w16="http://schemas.microsoft.com/office/word/2018/wordml" xmlns:w16sdtdh="http://schemas.microsoft.com/office/word/2020/wordml/sdtdatahash" xmlns:w16se="http://schemas.microsoft.com/office/word/2015/wordml/symex" xmlns:wpg="http://schemas.microsoft.com/office/word/2010/wordprocessingGroup" xmlns:wpi="http://schemas.microsoft.com/office/word/2010/wordprocessingInk" xmlns:wne="http://schemas.microsoft.com/office/word/2006/wordml" xmlns:wps="http://schemas.microsoft.com/office/word/2010/wordprocessingShape" mc:Ignorable="w14 w15 w16se w16cid w16 w16cex w16sdtdh wp14">
   <w:p>
     <w:pPr>
       <w:pStyle w:val="Header"/>
@@ -1709,7 +1445,7 @@
 </file>
 
 <file path=word/numbering.xml><?xml version="1.0" encoding="utf-8"?>
-<w:numbering xmlns:wpc="http://schemas.microsoft.com/office/word/2010/wordprocessingCanvas" xmlns:cx="http://schemas.microsoft.com/office/drawing/2014/chartex" xmlns:cx1="http://schemas.microsoft.com/office/drawing/2015/9/8/chartex" xmlns:cx2="http://schemas.microsoft.com/office/drawing/2015/10/21/chartex" xmlns:cx3="http://schemas.microsoft.com/office/drawing/2016/5/9/chartex" xmlns:cx4="http://schemas.microsoft.com/office/drawing/2016/5/10/chartex" xmlns:cx5="http://schemas.microsoft.com/office/drawing/2016/5/11/chartex" xmlns:cx6="http://schemas.microsoft.com/office/drawing/2016/5/12/chartex" xmlns:cx7="http://schemas.microsoft.com/office/drawing/2016/5/13/chartex" xmlns:cx8="http://schemas.microsoft.com/office/drawing/2016/5/14/chartex" xmlns:mc="http://schemas.openxmlformats.org/markup-compatibility/2006" xmlns:aink="http://schemas.microsoft.com/office/drawing/2016/ink" xmlns:am3d="http://schemas.microsoft.com/office/drawing/2017/model3d" xmlns:o="urn:schemas-microsoft-com:office:office" xmlns:r="http://schemas.openxmlformats.org/officeDocument/2006/relationships" xmlns:m="http://schemas.openxmlformats.org/officeDocument/2006/math" xmlns:v="urn:schemas-microsoft-com:vml" xmlns:wp14="http://schemas.microsoft.com/office/word/2010/wordprocessingDrawing" xmlns:wp="http://schemas.openxmlformats.org/drawingml/2006/wordprocessingDrawing" xmlns:w10="urn:schemas-microsoft-com:office:word" xmlns:w="http://schemas.openxmlformats.org/wordprocessingml/2006/main" xmlns:w14="http://schemas.microsoft.com/office/word/2010/wordml" xmlns:w15="http://schemas.microsoft.com/office/word/2012/wordml" xmlns:w16cex="http://schemas.microsoft.com/office/word/2018/wordml/cex" xmlns:w16cid="http://schemas.microsoft.com/office/word/2016/wordml/cid" xmlns:w16="http://schemas.microsoft.com/office/word/2018/wordml" xmlns:w16se="http://schemas.microsoft.com/office/word/2015/wordml/symex" xmlns:wpg="http://schemas.microsoft.com/office/word/2010/wordprocessingGroup" xmlns:wpi="http://schemas.microsoft.com/office/word/2010/wordprocessingInk" xmlns:wne="http://schemas.microsoft.com/office/word/2006/wordml" xmlns:wps="http://schemas.microsoft.com/office/word/2010/wordprocessingShape" mc:Ignorable="w14 w15 w16se w16cid w16 w16cex wp14">
+<w:numbering xmlns:wpc="http://schemas.microsoft.com/office/word/2010/wordprocessingCanvas" xmlns:cx="http://schemas.microsoft.com/office/drawing/2014/chartex" xmlns:cx1="http://schemas.microsoft.com/office/drawing/2015/9/8/chartex" xmlns:cx2="http://schemas.microsoft.com/office/drawing/2015/10/21/chartex" xmlns:cx3="http://schemas.microsoft.com/office/drawing/2016/5/9/chartex" xmlns:cx4="http://schemas.microsoft.com/office/drawing/2016/5/10/chartex" xmlns:cx5="http://schemas.microsoft.com/office/drawing/2016/5/11/chartex" xmlns:cx6="http://schemas.microsoft.com/office/drawing/2016/5/12/chartex" xmlns:cx7="http://schemas.microsoft.com/office/drawing/2016/5/13/chartex" xmlns:cx8="http://schemas.microsoft.com/office/drawing/2016/5/14/chartex" xmlns:mc="http://schemas.openxmlformats.org/markup-compatibility/2006" xmlns:aink="http://schemas.microsoft.com/office/drawing/2016/ink" xmlns:am3d="http://schemas.microsoft.com/office/drawing/2017/model3d" xmlns:o="urn:schemas-microsoft-com:office:office" xmlns:oel="http://schemas.microsoft.com/office/2019/extlst" xmlns:r="http://schemas.openxmlformats.org/officeDocument/2006/relationships" xmlns:m="http://schemas.openxmlformats.org/officeDocument/2006/math" xmlns:v="urn:schemas-microsoft-com:vml" xmlns:wp14="http://schemas.microsoft.com/office/word/2010/wordprocessingDrawing" xmlns:wp="http://schemas.openxmlformats.org/drawingml/2006/wordprocessingDrawing" xmlns:w10="urn:schemas-microsoft-com:office:word" xmlns:w="http://schemas.openxmlformats.org/wordprocessingml/2006/main" xmlns:w14="http://schemas.microsoft.com/office/word/2010/wordml" xmlns:w15="http://schemas.microsoft.com/office/word/2012/wordml" xmlns:w16cex="http://schemas.microsoft.com/office/word/2018/wordml/cex" xmlns:w16cid="http://schemas.microsoft.com/office/word/2016/wordml/cid" xmlns:w16="http://schemas.microsoft.com/office/word/2018/wordml" xmlns:w16sdtdh="http://schemas.microsoft.com/office/word/2020/wordml/sdtdatahash" xmlns:w16se="http://schemas.microsoft.com/office/word/2015/wordml/symex" xmlns:wpg="http://schemas.microsoft.com/office/word/2010/wordprocessingGroup" xmlns:wpi="http://schemas.microsoft.com/office/word/2010/wordprocessingInk" xmlns:wne="http://schemas.microsoft.com/office/word/2006/wordml" xmlns:wps="http://schemas.microsoft.com/office/word/2010/wordprocessingShape" mc:Ignorable="w14 w15 w16se w16cid w16 w16cex w16sdtdh wp14">
   <w:abstractNum w:abstractNumId="0" w15:restartNumberingAfterBreak="0">
     <w:nsid w:val="05CE59E1"/>
     <w:multiLevelType w:val="hybridMultilevel"/>
@@ -4022,77 +3758,77 @@
       </w:rPr>
     </w:lvl>
   </w:abstractNum>
-  <w:num w:numId="1">
+  <w:num w:numId="1" w16cid:durableId="1550070311">
     <w:abstractNumId w:val="3"/>
   </w:num>
-  <w:num w:numId="2">
+  <w:num w:numId="2" w16cid:durableId="607006123">
     <w:abstractNumId w:val="7"/>
   </w:num>
-  <w:num w:numId="3">
+  <w:num w:numId="3" w16cid:durableId="563103375">
     <w:abstractNumId w:val="16"/>
   </w:num>
-  <w:num w:numId="4">
+  <w:num w:numId="4" w16cid:durableId="101725019">
     <w:abstractNumId w:val="12"/>
   </w:num>
-  <w:num w:numId="5">
+  <w:num w:numId="5" w16cid:durableId="149060673">
     <w:abstractNumId w:val="20"/>
   </w:num>
-  <w:num w:numId="6">
+  <w:num w:numId="6" w16cid:durableId="1754207559">
     <w:abstractNumId w:val="18"/>
   </w:num>
-  <w:num w:numId="7">
+  <w:num w:numId="7" w16cid:durableId="538396745">
     <w:abstractNumId w:val="13"/>
   </w:num>
-  <w:num w:numId="8">
+  <w:num w:numId="8" w16cid:durableId="2078625579">
     <w:abstractNumId w:val="2"/>
   </w:num>
-  <w:num w:numId="9">
+  <w:num w:numId="9" w16cid:durableId="315455242">
     <w:abstractNumId w:val="4"/>
   </w:num>
-  <w:num w:numId="10">
+  <w:num w:numId="10" w16cid:durableId="1576403277">
     <w:abstractNumId w:val="11"/>
   </w:num>
-  <w:num w:numId="11">
+  <w:num w:numId="11" w16cid:durableId="923536986">
     <w:abstractNumId w:val="1"/>
   </w:num>
-  <w:num w:numId="12">
+  <w:num w:numId="12" w16cid:durableId="617033856">
     <w:abstractNumId w:val="21"/>
   </w:num>
-  <w:num w:numId="13">
+  <w:num w:numId="13" w16cid:durableId="36050598">
     <w:abstractNumId w:val="19"/>
   </w:num>
-  <w:num w:numId="14">
+  <w:num w:numId="14" w16cid:durableId="920603005">
     <w:abstractNumId w:val="10"/>
   </w:num>
-  <w:num w:numId="15">
+  <w:num w:numId="15" w16cid:durableId="866672818">
     <w:abstractNumId w:val="9"/>
   </w:num>
-  <w:num w:numId="16">
+  <w:num w:numId="16" w16cid:durableId="1302223123">
     <w:abstractNumId w:val="6"/>
   </w:num>
-  <w:num w:numId="17">
+  <w:num w:numId="17" w16cid:durableId="2095662338">
     <w:abstractNumId w:val="17"/>
   </w:num>
-  <w:num w:numId="18">
+  <w:num w:numId="18" w16cid:durableId="1640114168">
     <w:abstractNumId w:val="5"/>
   </w:num>
-  <w:num w:numId="19">
+  <w:num w:numId="19" w16cid:durableId="1780178943">
     <w:abstractNumId w:val="8"/>
   </w:num>
-  <w:num w:numId="20">
+  <w:num w:numId="20" w16cid:durableId="1063989677">
     <w:abstractNumId w:val="14"/>
   </w:num>
-  <w:num w:numId="21">
+  <w:num w:numId="21" w16cid:durableId="1093861782">
     <w:abstractNumId w:val="0"/>
   </w:num>
-  <w:num w:numId="22">
+  <w:num w:numId="22" w16cid:durableId="248005696">
     <w:abstractNumId w:val="15"/>
   </w:num>
 </w:numbering>
 </file>
 
 <file path=word/styles.xml><?xml version="1.0" encoding="utf-8"?>
-<w:styles xmlns:mc="http://schemas.openxmlformats.org/markup-compatibility/2006" xmlns:r="http://schemas.openxmlformats.org/officeDocument/2006/relationships" xmlns:w="http://schemas.openxmlformats.org/wordprocessingml/2006/main" xmlns:w14="http://schemas.microsoft.com/office/word/2010/wordml" xmlns:w15="http://schemas.microsoft.com/office/word/2012/wordml" xmlns:w16cex="http://schemas.microsoft.com/office/word/2018/wordml/cex" xmlns:w16cid="http://schemas.microsoft.com/office/word/2016/wordml/cid" xmlns:w16="http://schemas.microsoft.com/office/word/2018/wordml" xmlns:w16se="http://schemas.microsoft.com/office/word/2015/wordml/symex" mc:Ignorable="w14 w15 w16se w16cid w16 w16cex">
+<w:styles xmlns:mc="http://schemas.openxmlformats.org/markup-compatibility/2006" xmlns:r="http://schemas.openxmlformats.org/officeDocument/2006/relationships" xmlns:w="http://schemas.openxmlformats.org/wordprocessingml/2006/main" xmlns:w14="http://schemas.microsoft.com/office/word/2010/wordml" xmlns:w15="http://schemas.microsoft.com/office/word/2012/wordml" xmlns:w16cex="http://schemas.microsoft.com/office/word/2018/wordml/cex" xmlns:w16cid="http://schemas.microsoft.com/office/word/2016/wordml/cid" xmlns:w16="http://schemas.microsoft.com/office/word/2018/wordml" xmlns:w16sdtdh="http://schemas.microsoft.com/office/word/2020/wordml/sdtdatahash" xmlns:w16se="http://schemas.microsoft.com/office/word/2015/wordml/symex" mc:Ignorable="w14 w15 w16se w16cid w16 w16cex w16sdtdh">
   <w:docDefaults>
     <w:rPrDefault>
       <w:rPr>
@@ -4208,6 +3944,7 @@
     <w:lsdException w:name="HTML Sample" w:semiHidden="1" w:unhideWhenUsed="1"/>
     <w:lsdException w:name="HTML Typewriter" w:semiHidden="1" w:unhideWhenUsed="1"/>
     <w:lsdException w:name="HTML Variable" w:semiHidden="1" w:unhideWhenUsed="1"/>
+    <w:lsdException w:name="Normal Table" w:semiHidden="1" w:unhideWhenUsed="1"/>
     <w:lsdException w:name="annotation subject" w:semiHidden="1" w:unhideWhenUsed="1"/>
     <w:lsdException w:name="No List" w:semiHidden="1" w:unhideWhenUsed="1"/>
     <w:lsdException w:name="Outline List 1" w:semiHidden="1" w:unhideWhenUsed="1"/>
@@ -4250,8 +3987,11 @@
     <w:lsdException w:name="Table Contemporary" w:semiHidden="1" w:unhideWhenUsed="1"/>
     <w:lsdException w:name="Table Elegant" w:semiHidden="1" w:unhideWhenUsed="1"/>
     <w:lsdException w:name="Table Professional" w:semiHidden="1" w:unhideWhenUsed="1"/>
+    <w:lsdException w:name="Table Subtle 1" w:semiHidden="1" w:unhideWhenUsed="1"/>
     <w:lsdException w:name="Table Subtle 2" w:semiHidden="1" w:unhideWhenUsed="1"/>
     <w:lsdException w:name="Table Web 1" w:semiHidden="1" w:unhideWhenUsed="1"/>
+    <w:lsdException w:name="Table Web 2" w:semiHidden="1" w:unhideWhenUsed="1"/>
+    <w:lsdException w:name="Table Web 3" w:semiHidden="1" w:unhideWhenUsed="1"/>
     <w:lsdException w:name="Balloon Text" w:semiHidden="1" w:unhideWhenUsed="1"/>
     <w:lsdException w:name="Table Grid" w:uiPriority="59"/>
     <w:lsdException w:name="Table Theme" w:semiHidden="1" w:unhideWhenUsed="1"/>
@@ -5083,21 +4823,6 @@
 </file>
 
 <file path=customXml/item1.xml><?xml version="1.0" encoding="utf-8"?>
-<p:properties xmlns:p="http://schemas.microsoft.com/office/2006/metadata/properties" xmlns:xsi="http://www.w3.org/2001/XMLSchema-instance" xmlns:pc="http://schemas.microsoft.com/office/infopath/2007/PartnerControls">
-  <documentManagement/>
-</p:properties>
-</file>
-
-<file path=customXml/item2.xml><?xml version="1.0" encoding="utf-8"?>
-<?mso-contentType ?>
-<FormTemplates xmlns="http://schemas.microsoft.com/sharepoint/v3/contenttype/forms">
-  <Display>DocumentLibraryForm</Display>
-  <Edit>DocumentLibraryForm</Edit>
-  <New>DocumentLibraryForm</New>
-</FormTemplates>
-</file>
-
-<file path=customXml/item3.xml><?xml version="1.0" encoding="utf-8"?>
 <ct:contentTypeSchema xmlns:ct="http://schemas.microsoft.com/office/2006/metadata/contentType" xmlns:ma="http://schemas.microsoft.com/office/2006/metadata/properties/metaAttributes" ct:_="" ma:_="" ma:contentTypeName="Document" ma:contentTypeID="0x01010059C5ABF7EC1A0D4F9E3F27BEC8DD6869" ma:contentTypeVersion="12" ma:contentTypeDescription="Create a new document." ma:contentTypeScope="" ma:versionID="4ea198be671a05854d30c47cc9710df2">
   <xsd:schema xmlns:xsd="http://www.w3.org/2001/XMLSchema" xmlns:xs="http://www.w3.org/2001/XMLSchema" xmlns:p="http://schemas.microsoft.com/office/2006/metadata/properties" xmlns:ns3="425f2454-5a42-4da4-acc9-1421f5b84bd7" xmlns:ns4="a6b0a586-1ef6-4ab0-a76d-2a440b27d74e" targetNamespace="http://schemas.microsoft.com/office/2006/metadata/properties" ma:root="true" ma:fieldsID="497662ec7f89817f77cfd5e66ce56fdd" ns3:_="" ns4:_="">
     <xsd:import namespace="425f2454-5a42-4da4-acc9-1421f5b84bd7"/>
@@ -5314,24 +5039,22 @@
 </ct:contentTypeSchema>
 </file>
 
-<file path=customXml/itemProps1.xml><?xml version="1.0" encoding="utf-8"?>
-<ds:datastoreItem xmlns:ds="http://schemas.openxmlformats.org/officeDocument/2006/customXml" ds:itemID="{AFD2135C-88BD-43F5-8732-398EAC04784C}">
-  <ds:schemaRefs>
-    <ds:schemaRef ds:uri="http://schemas.microsoft.com/office/2006/metadata/properties"/>
-    <ds:schemaRef ds:uri="http://schemas.microsoft.com/office/infopath/2007/PartnerControls"/>
-  </ds:schemaRefs>
-</ds:datastoreItem>
+<file path=customXml/item2.xml><?xml version="1.0" encoding="utf-8"?>
+<?mso-contentType ?>
+<FormTemplates xmlns="http://schemas.microsoft.com/sharepoint/v3/contenttype/forms">
+  <Display>DocumentLibraryForm</Display>
+  <Edit>DocumentLibraryForm</Edit>
+  <New>DocumentLibraryForm</New>
+</FormTemplates>
 </file>
 
-<file path=customXml/itemProps2.xml><?xml version="1.0" encoding="utf-8"?>
-<ds:datastoreItem xmlns:ds="http://schemas.openxmlformats.org/officeDocument/2006/customXml" ds:itemID="{8A75CCCD-1283-49A8-9573-BCC20FBD4B37}">
-  <ds:schemaRefs>
-    <ds:schemaRef ds:uri="http://schemas.microsoft.com/sharepoint/v3/contenttype/forms"/>
-  </ds:schemaRefs>
-</ds:datastoreItem>
+<file path=customXml/item3.xml><?xml version="1.0" encoding="utf-8"?>
+<p:properties xmlns:p="http://schemas.microsoft.com/office/2006/metadata/properties" xmlns:xsi="http://www.w3.org/2001/XMLSchema-instance" xmlns:pc="http://schemas.microsoft.com/office/infopath/2007/PartnerControls">
+  <documentManagement/>
+</p:properties>
 </file>
 
-<file path=customXml/itemProps3.xml><?xml version="1.0" encoding="utf-8"?>
+<file path=customXml/itemProps1.xml><?xml version="1.0" encoding="utf-8"?>
 <ds:datastoreItem xmlns:ds="http://schemas.openxmlformats.org/officeDocument/2006/customXml" ds:itemID="{C6F49DF3-F9FC-42BC-9772-F269B2FC797A}">
   <ds:schemaRefs>
     <ds:schemaRef ds:uri="http://schemas.microsoft.com/office/2006/metadata/contentType"/>
@@ -5348,4 +5071,21 @@
     <ds:schemaRef ds:uri="http://schemas.microsoft.com/internal/obd"/>
   </ds:schemaRefs>
 </ds:datastoreItem>
+</file>
+
+<file path=customXml/itemProps2.xml><?xml version="1.0" encoding="utf-8"?>
+<ds:datastoreItem xmlns:ds="http://schemas.openxmlformats.org/officeDocument/2006/customXml" ds:itemID="{8A75CCCD-1283-49A8-9573-BCC20FBD4B37}">
+  <ds:schemaRefs>
+    <ds:schemaRef ds:uri="http://schemas.microsoft.com/sharepoint/v3/contenttype/forms"/>
+  </ds:schemaRefs>
+</ds:datastoreItem>
+</file>
+
+<file path=customXml/itemProps3.xml><?xml version="1.0" encoding="utf-8"?>
+<ds:datastoreItem xmlns:ds="http://schemas.openxmlformats.org/officeDocument/2006/customXml" ds:itemID="{AFD2135C-88BD-43F5-8732-398EAC04784C}">
+  <ds:schemaRefs>
+    <ds:schemaRef ds:uri="http://schemas.microsoft.com/office/2006/metadata/properties"/>
+    <ds:schemaRef ds:uri="http://schemas.microsoft.com/office/infopath/2007/PartnerControls"/>
+  </ds:schemaRefs>
+</ds:datastoreItem>
 </file>
</xml_diff>